<commit_message>
change data from char * to unsigned char * and modify MouseEventMouseAction.action method to change parameter from usigned int to unsigned short int
</commit_message>
<xml_diff>
--- a/Document/communication protocol.docx
+++ b/Document/communication protocol.docx
@@ -18,9 +18,6 @@
           <w:numId w:val="2"/>
         </w:numPr>
         <w:ind w:firstLineChars="0"/>
-        <w:rPr>
-          <w:rFonts w:hint="eastAsia"/>
-        </w:rPr>
       </w:pPr>
       <w:r>
         <w:rPr>
@@ -99,13 +96,7 @@
         </w:tc>
       </w:tr>
     </w:tbl>
-    <w:p>
-      <w:pPr>
-        <w:rPr>
-          <w:rFonts w:hint="eastAsia"/>
-        </w:rPr>
-      </w:pPr>
-    </w:p>
+    <w:p/>
     <w:p>
       <w:pPr>
         <w:pStyle w:val="ListParagraph"/>
@@ -368,7 +359,7 @@
         <w:rPr>
           <w:rFonts w:hint="eastAsia"/>
         </w:rPr>
-        <w:t xml:space="preserve"> </w:t>
+        <w:t>: First byte</w:t>
       </w:r>
     </w:p>
     <w:tbl>
@@ -378,7 +369,6 @@
         <w:tblLook w:val="04A0"/>
       </w:tblPr>
       <w:tblGrid>
-        <w:gridCol w:w="912"/>
         <w:gridCol w:w="947"/>
         <w:gridCol w:w="947"/>
         <w:gridCol w:w="947"/>
@@ -391,20 +381,7 @@
       <w:tr>
         <w:tc>
           <w:tcPr>
-            <w:tcW w:w="912" w:type="dxa"/>
-          </w:tcPr>
-          <w:p>
-            <w:r>
-              <w:rPr>
-                <w:rFonts w:hint="eastAsia"/>
-              </w:rPr>
-              <w:t>9-16B</w:t>
-            </w:r>
-          </w:p>
-        </w:tc>
-        <w:tc>
-          <w:tcPr>
-            <w:tcW w:w="951" w:type="dxa"/>
+            <w:tcW w:w="947" w:type="dxa"/>
           </w:tcPr>
           <w:p>
             <w:r>
@@ -417,7 +394,7 @@
         </w:tc>
         <w:tc>
           <w:tcPr>
-            <w:tcW w:w="951" w:type="dxa"/>
+            <w:tcW w:w="947" w:type="dxa"/>
           </w:tcPr>
           <w:p>
             <w:r>
@@ -430,7 +407,7 @@
         </w:tc>
         <w:tc>
           <w:tcPr>
-            <w:tcW w:w="951" w:type="dxa"/>
+            <w:tcW w:w="947" w:type="dxa"/>
           </w:tcPr>
           <w:p>
             <w:r>
@@ -443,7 +420,7 @@
         </w:tc>
         <w:tc>
           <w:tcPr>
-            <w:tcW w:w="951" w:type="dxa"/>
+            <w:tcW w:w="949" w:type="dxa"/>
           </w:tcPr>
           <w:p>
             <w:r>
@@ -456,7 +433,7 @@
         </w:tc>
         <w:tc>
           <w:tcPr>
-            <w:tcW w:w="951" w:type="dxa"/>
+            <w:tcW w:w="971" w:type="dxa"/>
           </w:tcPr>
           <w:p>
             <w:r>
@@ -469,7 +446,7 @@
         </w:tc>
         <w:tc>
           <w:tcPr>
-            <w:tcW w:w="951" w:type="dxa"/>
+            <w:tcW w:w="950" w:type="dxa"/>
           </w:tcPr>
           <w:p>
             <w:r>
@@ -482,7 +459,7 @@
         </w:tc>
         <w:tc>
           <w:tcPr>
-            <w:tcW w:w="952" w:type="dxa"/>
+            <w:tcW w:w="950" w:type="dxa"/>
           </w:tcPr>
           <w:p>
             <w:r>
@@ -495,7 +472,7 @@
         </w:tc>
         <w:tc>
           <w:tcPr>
-            <w:tcW w:w="952" w:type="dxa"/>
+            <w:tcW w:w="949" w:type="dxa"/>
           </w:tcPr>
           <w:p>
             <w:r>
@@ -510,31 +487,25 @@
       <w:tr>
         <w:tc>
           <w:tcPr>
-            <w:tcW w:w="912" w:type="dxa"/>
+            <w:tcW w:w="947" w:type="dxa"/>
           </w:tcPr>
           <w:p/>
         </w:tc>
         <w:tc>
           <w:tcPr>
-            <w:tcW w:w="951" w:type="dxa"/>
+            <w:tcW w:w="947" w:type="dxa"/>
           </w:tcPr>
           <w:p/>
         </w:tc>
         <w:tc>
           <w:tcPr>
-            <w:tcW w:w="951" w:type="dxa"/>
+            <w:tcW w:w="947" w:type="dxa"/>
           </w:tcPr>
           <w:p/>
         </w:tc>
         <w:tc>
           <w:tcPr>
-            <w:tcW w:w="951" w:type="dxa"/>
-          </w:tcPr>
-          <w:p/>
-        </w:tc>
-        <w:tc>
-          <w:tcPr>
-            <w:tcW w:w="951" w:type="dxa"/>
+            <w:tcW w:w="949" w:type="dxa"/>
           </w:tcPr>
           <w:p>
             <w:r>
@@ -547,26 +518,20 @@
         </w:tc>
         <w:tc>
           <w:tcPr>
-            <w:tcW w:w="951" w:type="dxa"/>
-          </w:tcPr>
-          <w:p>
-            <w:r>
-              <w:rPr>
-                <w:rFonts w:hint="eastAsia"/>
-              </w:rPr>
-              <w:t>Absolute M</w:t>
-            </w:r>
-            <w:r>
-              <w:rPr>
-                <w:rFonts w:hint="eastAsia"/>
-              </w:rPr>
-              <w:t>ove</w:t>
-            </w:r>
-          </w:p>
-        </w:tc>
-        <w:tc>
-          <w:tcPr>
-            <w:tcW w:w="951" w:type="dxa"/>
+            <w:tcW w:w="971" w:type="dxa"/>
+          </w:tcPr>
+          <w:p>
+            <w:r>
+              <w:rPr>
+                <w:rFonts w:hint="eastAsia"/>
+              </w:rPr>
+              <w:t>Absolute Move</w:t>
+            </w:r>
+          </w:p>
+        </w:tc>
+        <w:tc>
+          <w:tcPr>
+            <w:tcW w:w="950" w:type="dxa"/>
           </w:tcPr>
           <w:p>
             <w:r>
@@ -579,7 +544,7 @@
         </w:tc>
         <w:tc>
           <w:tcPr>
-            <w:tcW w:w="952" w:type="dxa"/>
+            <w:tcW w:w="950" w:type="dxa"/>
           </w:tcPr>
           <w:p>
             <w:r>
@@ -592,7 +557,7 @@
         </w:tc>
         <w:tc>
           <w:tcPr>
-            <w:tcW w:w="952" w:type="dxa"/>
+            <w:tcW w:w="949" w:type="dxa"/>
           </w:tcPr>
           <w:p>
             <w:r>

</xml_diff>